<commit_message>
Confirmer mon dernier sprint
</commit_message>
<xml_diff>
--- a/Sprint-No4.docx
+++ b/Sprint-No4.docx
@@ -1,6 +1,6 @@
 
 <file path=word/document.xml><?xml version="1.0" encoding="utf-8"?>
-<w:document xmlns:ve="http://schemas.openxmlformats.org/markup-compatibility/2006" xmlns:o="urn:schemas-microsoft-com:office:office" xmlns:r="http://schemas.openxmlformats.org/officeDocument/2006/relationships" xmlns:m="http://schemas.openxmlformats.org/officeDocument/2006/math" xmlns:v="urn:schemas-microsoft-com:vml" xmlns:wp="http://schemas.openxmlformats.org/drawingml/2006/wordprocessingDrawing" xmlns:w10="urn:schemas-microsoft-com:office:word" xmlns:w="http://schemas.openxmlformats.org/wordprocessingml/2006/main" xmlns:wne="http://schemas.microsoft.com/office/word/2006/wordml">
+<w:document xmlns:wpc="http://schemas.microsoft.com/office/word/2010/wordprocessingCanvas" xmlns:mc="http://schemas.openxmlformats.org/markup-compatibility/2006" xmlns:o="urn:schemas-microsoft-com:office:office" xmlns:r="http://schemas.openxmlformats.org/officeDocument/2006/relationships" xmlns:m="http://schemas.openxmlformats.org/officeDocument/2006/math" xmlns:v="urn:schemas-microsoft-com:vml" xmlns:wp14="http://schemas.microsoft.com/office/word/2010/wordprocessingDrawing" xmlns:wp="http://schemas.openxmlformats.org/drawingml/2006/wordprocessingDrawing" xmlns:w10="urn:schemas-microsoft-com:office:word" xmlns:w="http://schemas.openxmlformats.org/wordprocessingml/2006/main" xmlns:w14="http://schemas.microsoft.com/office/word/2010/wordml" xmlns:wpg="http://schemas.microsoft.com/office/word/2010/wordprocessingGroup" xmlns:wpi="http://schemas.microsoft.com/office/word/2010/wordprocessingInk" xmlns:wne="http://schemas.microsoft.com/office/word/2006/wordml" xmlns:wps="http://schemas.microsoft.com/office/word/2010/wordprocessingShape" mc:Ignorable="w14 wp14">
   <w:body>
     <w:p>
       <w:pPr>
@@ -76,6 +76,13 @@
           <w:sz w:val="36"/>
         </w:rPr>
         <w:t>25</w:t>
+      </w:r>
+      <w:r>
+        <w:rPr>
+          <w:rFonts w:ascii="Times New Roman" w:eastAsia="Times New Roman" w:hAnsi="Times New Roman" w:cs="Times New Roman"/>
+          <w:sz w:val="36"/>
+        </w:rPr>
+        <w:t xml:space="preserve"> Février</w:t>
       </w:r>
       <w:r>
         <w:rPr>
@@ -527,288 +534,306 @@
         <w:rPr>
           <w:rFonts w:ascii="Calibri" w:eastAsia="Times New Roman" w:hAnsi="Calibri" w:cs="Times New Roman"/>
         </w:rPr>
-        <w:t>Paufiné le site web</w:t>
-      </w:r>
-    </w:p>
-    <w:p>
-      <w:pPr>
-        <w:numPr>
-          <w:ilvl w:val="0"/>
-          <w:numId w:val="4"/>
-        </w:numPr>
-        <w:ind w:left="720" w:hanging="360"/>
-        <w:jc w:val="both"/>
-        <w:rPr>
-          <w:rFonts w:ascii="Times New Roman" w:eastAsia="Times New Roman" w:hAnsi="Times New Roman" w:cs="Times New Roman"/>
-          <w:sz w:val="24"/>
-        </w:rPr>
-      </w:pPr>
+        <w:t>Mise à jour de l’affichage</w:t>
+      </w:r>
       <w:r>
         <w:rPr>
           <w:rFonts w:ascii="Calibri" w:eastAsia="Times New Roman" w:hAnsi="Calibri" w:cs="Times New Roman"/>
         </w:rPr>
-        <w:t>Test du site web</w:t>
-      </w:r>
-    </w:p>
-    <w:p>
-      <w:pPr>
-        <w:jc w:val="both"/>
-        <w:rPr>
-          <w:rFonts w:ascii="Times New Roman" w:eastAsia="Times New Roman" w:hAnsi="Times New Roman" w:cs="Times New Roman"/>
-          <w:sz w:val="28"/>
-        </w:rPr>
-      </w:pPr>
-    </w:p>
-    <w:p>
-      <w:pPr>
-        <w:jc w:val="both"/>
-        <w:rPr>
-          <w:rFonts w:ascii="Times New Roman" w:eastAsia="Times New Roman" w:hAnsi="Times New Roman" w:cs="Times New Roman"/>
-          <w:sz w:val="28"/>
-        </w:rPr>
-      </w:pPr>
-      <w:r>
-        <w:rPr>
-          <w:rFonts w:ascii="Times New Roman" w:eastAsia="Times New Roman" w:hAnsi="Times New Roman" w:cs="Times New Roman"/>
-          <w:sz w:val="28"/>
-        </w:rPr>
-        <w:t>FRANCIS VERREAULT :</w:t>
-      </w:r>
-    </w:p>
-    <w:p>
-      <w:pPr>
-        <w:numPr>
-          <w:ilvl w:val="0"/>
-          <w:numId w:val="5"/>
-        </w:numPr>
-        <w:ind w:left="720" w:hanging="360"/>
-        <w:jc w:val="both"/>
-        <w:rPr>
-          <w:rFonts w:ascii="Times New Roman" w:eastAsia="Times New Roman" w:hAnsi="Times New Roman" w:cs="Times New Roman"/>
-          <w:sz w:val="24"/>
-        </w:rPr>
-      </w:pPr>
+        <w:t xml:space="preserve"> </w:t>
+      </w:r>
       <w:r>
         <w:rPr>
           <w:rFonts w:ascii="Calibri" w:eastAsia="Times New Roman" w:hAnsi="Calibri" w:cs="Times New Roman"/>
         </w:rPr>
-        <w:t>Api pour les repas</w:t>
-      </w:r>
-    </w:p>
-    <w:p>
-      <w:pPr>
-        <w:numPr>
-          <w:ilvl w:val="0"/>
-          <w:numId w:val="5"/>
-        </w:numPr>
-        <w:ind w:left="720" w:hanging="360"/>
-        <w:jc w:val="both"/>
-        <w:rPr>
-          <w:rFonts w:ascii="Times New Roman" w:eastAsia="Times New Roman" w:hAnsi="Times New Roman" w:cs="Times New Roman"/>
-          <w:sz w:val="24"/>
-        </w:rPr>
-      </w:pPr>
+        <w:t>du</w:t>
+      </w:r>
       <w:r>
         <w:rPr>
           <w:rFonts w:ascii="Calibri" w:eastAsia="Times New Roman" w:hAnsi="Calibri" w:cs="Times New Roman"/>
         </w:rPr>
-        <w:t>Implementation de Azure</w:t>
-      </w:r>
-    </w:p>
-    <w:p>
-      <w:pPr>
-        <w:jc w:val="both"/>
-        <w:rPr>
-          <w:rFonts w:ascii="Times New Roman" w:eastAsia="Times New Roman" w:hAnsi="Times New Roman" w:cs="Times New Roman"/>
-          <w:sz w:val="28"/>
-        </w:rPr>
-      </w:pPr>
-    </w:p>
-    <w:p>
-      <w:pPr>
-        <w:jc w:val="both"/>
-        <w:rPr>
-          <w:rFonts w:ascii="Times New Roman" w:eastAsia="Times New Roman" w:hAnsi="Times New Roman" w:cs="Times New Roman"/>
-          <w:sz w:val="28"/>
-        </w:rPr>
-      </w:pPr>
-      <w:r>
-        <w:rPr>
-          <w:rFonts w:ascii="Times New Roman" w:eastAsia="Times New Roman" w:hAnsi="Times New Roman" w:cs="Times New Roman"/>
-          <w:sz w:val="28"/>
-        </w:rPr>
-        <w:t>DAVE OTIS :</w:t>
-      </w:r>
-    </w:p>
-    <w:p>
-      <w:pPr>
-        <w:numPr>
-          <w:ilvl w:val="0"/>
-          <w:numId w:val="1"/>
-        </w:numPr>
-        <w:ind w:left="720" w:hanging="360"/>
-        <w:jc w:val="both"/>
-        <w:rPr>
-          <w:rFonts w:ascii="Times New Roman" w:eastAsia="Times New Roman" w:hAnsi="Times New Roman" w:cs="Times New Roman"/>
-          <w:sz w:val="24"/>
-        </w:rPr>
-      </w:pPr>
-      <w:r>
-        <w:rPr>
-          <w:rFonts w:ascii="Calibri" w:eastAsia="Times New Roman" w:hAnsi="Calibri" w:cs="Times New Roman"/>
-        </w:rPr>
-        <w:t>Redirection avec code QR, Initialisation des sessions Table et Restaurant</w:t>
-      </w:r>
-    </w:p>
-    <w:p>
-      <w:pPr>
-        <w:jc w:val="both"/>
-        <w:rPr>
-          <w:rFonts w:ascii="Times New Roman" w:eastAsia="Times New Roman" w:hAnsi="Times New Roman" w:cs="Times New Roman"/>
-          <w:sz w:val="28"/>
-        </w:rPr>
-      </w:pPr>
-    </w:p>
-    <w:p>
-      <w:pPr>
-        <w:jc w:val="both"/>
-        <w:rPr>
-          <w:rFonts w:ascii="Times New Roman" w:eastAsia="Times New Roman" w:hAnsi="Times New Roman" w:cs="Times New Roman"/>
-          <w:sz w:val="28"/>
-        </w:rPr>
-      </w:pPr>
-      <w:r>
-        <w:rPr>
-          <w:rFonts w:ascii="Times New Roman" w:eastAsia="Times New Roman" w:hAnsi="Times New Roman" w:cs="Times New Roman"/>
-          <w:sz w:val="28"/>
-        </w:rPr>
-        <w:t>ANTOINE MONZEROL :</w:t>
-      </w:r>
-    </w:p>
-    <w:p>
-      <w:pPr>
-        <w:numPr>
-          <w:ilvl w:val="0"/>
-          <w:numId w:val="7"/>
-        </w:numPr>
-        <w:ind w:left="720" w:hanging="360"/>
-        <w:jc w:val="both"/>
-        <w:rPr>
-          <w:rFonts w:ascii="Times New Roman" w:eastAsia="Times New Roman" w:hAnsi="Times New Roman" w:cs="Times New Roman"/>
-          <w:sz w:val="24"/>
-        </w:rPr>
-      </w:pPr>
-      <w:r>
-        <w:rPr>
-          <w:rFonts w:ascii="Times New Roman" w:eastAsia="Times New Roman" w:hAnsi="Times New Roman" w:cs="Times New Roman"/>
-          <w:sz w:val="24"/>
-        </w:rPr>
-        <w:t>Compléter le login</w:t>
-      </w:r>
-    </w:p>
-    <w:p>
-      <w:pPr>
-        <w:numPr>
-          <w:ilvl w:val="0"/>
-          <w:numId w:val="7"/>
-        </w:numPr>
-        <w:ind w:left="720" w:hanging="360"/>
-        <w:jc w:val="both"/>
-        <w:rPr>
-          <w:rFonts w:ascii="Times New Roman" w:eastAsia="Times New Roman" w:hAnsi="Times New Roman" w:cs="Times New Roman"/>
-          <w:sz w:val="24"/>
-        </w:rPr>
-      </w:pPr>
-      <w:r>
-        <w:rPr>
-          <w:rFonts w:ascii="Times New Roman" w:eastAsia="Times New Roman" w:hAnsi="Times New Roman" w:cs="Times New Roman"/>
-          <w:sz w:val="24"/>
-        </w:rPr>
-        <w:t>Ajouter les allergies au utilisateur</w:t>
-      </w:r>
-    </w:p>
-    <w:p>
-      <w:pPr>
-        <w:numPr>
-          <w:ilvl w:val="0"/>
-          <w:numId w:val="7"/>
-        </w:numPr>
-        <w:ind w:left="720" w:hanging="360"/>
-        <w:jc w:val="both"/>
-        <w:rPr>
-          <w:rFonts w:ascii="Times New Roman" w:eastAsia="Times New Roman" w:hAnsi="Times New Roman" w:cs="Times New Roman"/>
-          <w:sz w:val="24"/>
-        </w:rPr>
-      </w:pPr>
-      <w:r>
-        <w:rPr>
-          <w:rFonts w:ascii="Times New Roman" w:eastAsia="Times New Roman" w:hAnsi="Times New Roman" w:cs="Times New Roman"/>
-          <w:sz w:val="24"/>
-        </w:rPr>
-        <w:t>Api Login</w:t>
-      </w:r>
-    </w:p>
-    <w:p>
-      <w:pPr>
-        <w:jc w:val="both"/>
-        <w:rPr>
-          <w:rFonts w:ascii="Times New Roman" w:eastAsia="Times New Roman" w:hAnsi="Times New Roman" w:cs="Times New Roman"/>
-          <w:sz w:val="28"/>
-        </w:rPr>
-      </w:pPr>
-    </w:p>
-    <w:p>
-      <w:pPr>
-        <w:jc w:val="both"/>
-        <w:rPr>
-          <w:rFonts w:ascii="Times New Roman" w:eastAsia="Times New Roman" w:hAnsi="Times New Roman" w:cs="Times New Roman"/>
-          <w:sz w:val="28"/>
-        </w:rPr>
-      </w:pPr>
-      <w:r>
-        <w:rPr>
-          <w:rFonts w:ascii="Times New Roman" w:eastAsia="Times New Roman" w:hAnsi="Times New Roman" w:cs="Times New Roman"/>
-          <w:sz w:val="28"/>
-        </w:rPr>
-        <w:t>FRANCIS MARSOLAIS :</w:t>
-      </w:r>
-    </w:p>
-    <w:p>
-      <w:pPr>
-        <w:numPr>
-          <w:ilvl w:val="0"/>
-          <w:numId w:val="8"/>
-        </w:numPr>
-        <w:ind w:left="720" w:hanging="360"/>
-        <w:jc w:val="both"/>
-        <w:rPr>
-          <w:rFonts w:ascii="Times New Roman" w:eastAsia="Times New Roman" w:hAnsi="Times New Roman" w:cs="Times New Roman"/>
-          <w:sz w:val="24"/>
-        </w:rPr>
-      </w:pPr>
-      <w:r>
-        <w:rPr>
-          <w:rFonts w:ascii="Times New Roman" w:eastAsia="Times New Roman" w:hAnsi="Times New Roman" w:cs="Times New Roman"/>
-          <w:sz w:val="24"/>
-        </w:rPr>
-        <w:t>Lier les pages  web de chacun des comptes et fonctionnalité</w:t>
-      </w:r>
-    </w:p>
-    <w:p>
-      <w:pPr>
-        <w:numPr>
-          <w:ilvl w:val="0"/>
-          <w:numId w:val="8"/>
-        </w:numPr>
-        <w:ind w:left="720" w:hanging="360"/>
-        <w:jc w:val="both"/>
-        <w:rPr>
-          <w:rFonts w:ascii="Times New Roman" w:eastAsia="Times New Roman" w:hAnsi="Times New Roman" w:cs="Times New Roman"/>
-          <w:sz w:val="24"/>
-        </w:rPr>
-      </w:pPr>
+        <w:t xml:space="preserve"> site web</w:t>
+      </w:r>
       <w:bookmarkStart w:id="0" w:name="_GoBack"/>
       <w:bookmarkEnd w:id="0"/>
+    </w:p>
+    <w:p>
+      <w:pPr>
+        <w:numPr>
+          <w:ilvl w:val="0"/>
+          <w:numId w:val="4"/>
+        </w:numPr>
+        <w:ind w:left="720" w:hanging="360"/>
+        <w:jc w:val="both"/>
+        <w:rPr>
+          <w:rFonts w:ascii="Times New Roman" w:eastAsia="Times New Roman" w:hAnsi="Times New Roman" w:cs="Times New Roman"/>
+          <w:sz w:val="24"/>
+        </w:rPr>
+      </w:pPr>
+      <w:r>
+        <w:rPr>
+          <w:rFonts w:ascii="Calibri" w:eastAsia="Times New Roman" w:hAnsi="Calibri" w:cs="Times New Roman"/>
+        </w:rPr>
+        <w:t>Test du site web</w:t>
+      </w:r>
+    </w:p>
+    <w:p>
+      <w:pPr>
+        <w:jc w:val="both"/>
+        <w:rPr>
+          <w:rFonts w:ascii="Times New Roman" w:eastAsia="Times New Roman" w:hAnsi="Times New Roman" w:cs="Times New Roman"/>
+          <w:sz w:val="28"/>
+        </w:rPr>
+      </w:pPr>
+    </w:p>
+    <w:p>
+      <w:pPr>
+        <w:jc w:val="both"/>
+        <w:rPr>
+          <w:rFonts w:ascii="Times New Roman" w:eastAsia="Times New Roman" w:hAnsi="Times New Roman" w:cs="Times New Roman"/>
+          <w:sz w:val="28"/>
+        </w:rPr>
+      </w:pPr>
+      <w:r>
+        <w:rPr>
+          <w:rFonts w:ascii="Times New Roman" w:eastAsia="Times New Roman" w:hAnsi="Times New Roman" w:cs="Times New Roman"/>
+          <w:sz w:val="28"/>
+        </w:rPr>
+        <w:t>FRANCIS VERREAULT :</w:t>
+      </w:r>
+    </w:p>
+    <w:p>
+      <w:pPr>
+        <w:numPr>
+          <w:ilvl w:val="0"/>
+          <w:numId w:val="5"/>
+        </w:numPr>
+        <w:ind w:left="720" w:hanging="360"/>
+        <w:jc w:val="both"/>
+        <w:rPr>
+          <w:rFonts w:ascii="Times New Roman" w:eastAsia="Times New Roman" w:hAnsi="Times New Roman" w:cs="Times New Roman"/>
+          <w:sz w:val="24"/>
+        </w:rPr>
+      </w:pPr>
+      <w:r>
+        <w:rPr>
+          <w:rFonts w:ascii="Calibri" w:eastAsia="Times New Roman" w:hAnsi="Calibri" w:cs="Times New Roman"/>
+        </w:rPr>
+        <w:t>Api pour les repas</w:t>
+      </w:r>
+    </w:p>
+    <w:p>
+      <w:pPr>
+        <w:numPr>
+          <w:ilvl w:val="0"/>
+          <w:numId w:val="5"/>
+        </w:numPr>
+        <w:ind w:left="720" w:hanging="360"/>
+        <w:jc w:val="both"/>
+        <w:rPr>
+          <w:rFonts w:ascii="Times New Roman" w:eastAsia="Times New Roman" w:hAnsi="Times New Roman" w:cs="Times New Roman"/>
+          <w:sz w:val="24"/>
+        </w:rPr>
+      </w:pPr>
+      <w:r>
+        <w:rPr>
+          <w:rFonts w:ascii="Calibri" w:eastAsia="Times New Roman" w:hAnsi="Calibri" w:cs="Times New Roman"/>
+        </w:rPr>
+        <w:t>Implementation de Azure</w:t>
+      </w:r>
+    </w:p>
+    <w:p>
+      <w:pPr>
+        <w:jc w:val="both"/>
+        <w:rPr>
+          <w:rFonts w:ascii="Times New Roman" w:eastAsia="Times New Roman" w:hAnsi="Times New Roman" w:cs="Times New Roman"/>
+          <w:sz w:val="28"/>
+        </w:rPr>
+      </w:pPr>
+    </w:p>
+    <w:p>
+      <w:pPr>
+        <w:jc w:val="both"/>
+        <w:rPr>
+          <w:rFonts w:ascii="Times New Roman" w:eastAsia="Times New Roman" w:hAnsi="Times New Roman" w:cs="Times New Roman"/>
+          <w:sz w:val="28"/>
+        </w:rPr>
+      </w:pPr>
+      <w:r>
+        <w:rPr>
+          <w:rFonts w:ascii="Times New Roman" w:eastAsia="Times New Roman" w:hAnsi="Times New Roman" w:cs="Times New Roman"/>
+          <w:sz w:val="28"/>
+        </w:rPr>
+        <w:t>DAVE OTIS :</w:t>
+      </w:r>
+    </w:p>
+    <w:p>
+      <w:pPr>
+        <w:numPr>
+          <w:ilvl w:val="0"/>
+          <w:numId w:val="1"/>
+        </w:numPr>
+        <w:ind w:left="720" w:hanging="360"/>
+        <w:jc w:val="both"/>
+        <w:rPr>
+          <w:rFonts w:ascii="Times New Roman" w:eastAsia="Times New Roman" w:hAnsi="Times New Roman" w:cs="Times New Roman"/>
+          <w:sz w:val="24"/>
+        </w:rPr>
+      </w:pPr>
+      <w:r>
+        <w:rPr>
+          <w:rFonts w:ascii="Calibri" w:eastAsia="Times New Roman" w:hAnsi="Calibri" w:cs="Times New Roman"/>
+        </w:rPr>
+        <w:t>Redirection avec code QR, Initialisation des sessions Table et Restaurant</w:t>
+      </w:r>
+    </w:p>
+    <w:p>
+      <w:pPr>
+        <w:jc w:val="both"/>
+        <w:rPr>
+          <w:rFonts w:ascii="Times New Roman" w:eastAsia="Times New Roman" w:hAnsi="Times New Roman" w:cs="Times New Roman"/>
+          <w:sz w:val="28"/>
+        </w:rPr>
+      </w:pPr>
+    </w:p>
+    <w:p>
+      <w:pPr>
+        <w:jc w:val="both"/>
+        <w:rPr>
+          <w:rFonts w:ascii="Times New Roman" w:eastAsia="Times New Roman" w:hAnsi="Times New Roman" w:cs="Times New Roman"/>
+          <w:sz w:val="28"/>
+        </w:rPr>
+      </w:pPr>
+      <w:r>
+        <w:rPr>
+          <w:rFonts w:ascii="Times New Roman" w:eastAsia="Times New Roman" w:hAnsi="Times New Roman" w:cs="Times New Roman"/>
+          <w:sz w:val="28"/>
+        </w:rPr>
+        <w:t>ANTOINE MONZEROL :</w:t>
+      </w:r>
+    </w:p>
+    <w:p>
+      <w:pPr>
+        <w:numPr>
+          <w:ilvl w:val="0"/>
+          <w:numId w:val="7"/>
+        </w:numPr>
+        <w:ind w:left="720" w:hanging="360"/>
+        <w:jc w:val="both"/>
+        <w:rPr>
+          <w:rFonts w:ascii="Times New Roman" w:eastAsia="Times New Roman" w:hAnsi="Times New Roman" w:cs="Times New Roman"/>
+          <w:sz w:val="24"/>
+        </w:rPr>
+      </w:pPr>
+      <w:r>
+        <w:rPr>
+          <w:rFonts w:ascii="Times New Roman" w:eastAsia="Times New Roman" w:hAnsi="Times New Roman" w:cs="Times New Roman"/>
+          <w:sz w:val="24"/>
+        </w:rPr>
+        <w:t>Compléter le login</w:t>
+      </w:r>
+    </w:p>
+    <w:p>
+      <w:pPr>
+        <w:numPr>
+          <w:ilvl w:val="0"/>
+          <w:numId w:val="7"/>
+        </w:numPr>
+        <w:ind w:left="720" w:hanging="360"/>
+        <w:jc w:val="both"/>
+        <w:rPr>
+          <w:rFonts w:ascii="Times New Roman" w:eastAsia="Times New Roman" w:hAnsi="Times New Roman" w:cs="Times New Roman"/>
+          <w:sz w:val="24"/>
+        </w:rPr>
+      </w:pPr>
+      <w:r>
+        <w:rPr>
+          <w:rFonts w:ascii="Times New Roman" w:eastAsia="Times New Roman" w:hAnsi="Times New Roman" w:cs="Times New Roman"/>
+          <w:sz w:val="24"/>
+        </w:rPr>
+        <w:t>Ajouter les allergies au utilisateur</w:t>
+      </w:r>
+    </w:p>
+    <w:p>
+      <w:pPr>
+        <w:numPr>
+          <w:ilvl w:val="0"/>
+          <w:numId w:val="7"/>
+        </w:numPr>
+        <w:ind w:left="720" w:hanging="360"/>
+        <w:jc w:val="both"/>
+        <w:rPr>
+          <w:rFonts w:ascii="Times New Roman" w:eastAsia="Times New Roman" w:hAnsi="Times New Roman" w:cs="Times New Roman"/>
+          <w:sz w:val="24"/>
+        </w:rPr>
+      </w:pPr>
+      <w:r>
+        <w:rPr>
+          <w:rFonts w:ascii="Times New Roman" w:eastAsia="Times New Roman" w:hAnsi="Times New Roman" w:cs="Times New Roman"/>
+          <w:sz w:val="24"/>
+        </w:rPr>
+        <w:t>Api Login</w:t>
+      </w:r>
+    </w:p>
+    <w:p>
+      <w:pPr>
+        <w:jc w:val="both"/>
+        <w:rPr>
+          <w:rFonts w:ascii="Times New Roman" w:eastAsia="Times New Roman" w:hAnsi="Times New Roman" w:cs="Times New Roman"/>
+          <w:sz w:val="28"/>
+        </w:rPr>
+      </w:pPr>
+    </w:p>
+    <w:p>
+      <w:pPr>
+        <w:jc w:val="both"/>
+        <w:rPr>
+          <w:rFonts w:ascii="Times New Roman" w:eastAsia="Times New Roman" w:hAnsi="Times New Roman" w:cs="Times New Roman"/>
+          <w:sz w:val="28"/>
+        </w:rPr>
+      </w:pPr>
+      <w:r>
+        <w:rPr>
+          <w:rFonts w:ascii="Times New Roman" w:eastAsia="Times New Roman" w:hAnsi="Times New Roman" w:cs="Times New Roman"/>
+          <w:sz w:val="28"/>
+        </w:rPr>
+        <w:t>FRANCIS MARSOLAIS :</w:t>
+      </w:r>
+    </w:p>
+    <w:p>
+      <w:pPr>
+        <w:numPr>
+          <w:ilvl w:val="0"/>
+          <w:numId w:val="8"/>
+        </w:numPr>
+        <w:ind w:left="720" w:hanging="360"/>
+        <w:jc w:val="both"/>
+        <w:rPr>
+          <w:rFonts w:ascii="Times New Roman" w:eastAsia="Times New Roman" w:hAnsi="Times New Roman" w:cs="Times New Roman"/>
+          <w:sz w:val="24"/>
+        </w:rPr>
+      </w:pPr>
+      <w:r>
+        <w:rPr>
+          <w:rFonts w:ascii="Times New Roman" w:eastAsia="Times New Roman" w:hAnsi="Times New Roman" w:cs="Times New Roman"/>
+          <w:sz w:val="24"/>
+        </w:rPr>
+        <w:t>Lier les pages  web de chacun des comptes et fonctionnalité</w:t>
+      </w:r>
+    </w:p>
+    <w:p>
+      <w:pPr>
+        <w:numPr>
+          <w:ilvl w:val="0"/>
+          <w:numId w:val="8"/>
+        </w:numPr>
+        <w:ind w:left="720" w:hanging="360"/>
+        <w:jc w:val="both"/>
+        <w:rPr>
+          <w:rFonts w:ascii="Times New Roman" w:eastAsia="Times New Roman" w:hAnsi="Times New Roman" w:cs="Times New Roman"/>
+          <w:sz w:val="24"/>
+        </w:rPr>
+      </w:pPr>
       <w:r>
         <w:rPr>
           <w:rFonts w:ascii="Times New Roman" w:eastAsia="Times New Roman" w:hAnsi="Times New Roman" w:cs="Times New Roman"/>
@@ -914,7 +939,7 @@
 </file>
 
 <file path=word/numbering.xml><?xml version="1.0" encoding="utf-8"?>
-<w:numbering xmlns:ve="http://schemas.openxmlformats.org/markup-compatibility/2006" xmlns:o="urn:schemas-microsoft-com:office:office" xmlns:r="http://schemas.openxmlformats.org/officeDocument/2006/relationships" xmlns:m="http://schemas.openxmlformats.org/officeDocument/2006/math" xmlns:v="urn:schemas-microsoft-com:vml" xmlns:wp="http://schemas.openxmlformats.org/drawingml/2006/wordprocessingDrawing" xmlns:w10="urn:schemas-microsoft-com:office:word" xmlns:w="http://schemas.openxmlformats.org/wordprocessingml/2006/main" xmlns:wne="http://schemas.microsoft.com/office/word/2006/wordml">
+<w:numbering xmlns:wpc="http://schemas.microsoft.com/office/word/2010/wordprocessingCanvas" xmlns:mc="http://schemas.openxmlformats.org/markup-compatibility/2006" xmlns:o="urn:schemas-microsoft-com:office:office" xmlns:r="http://schemas.openxmlformats.org/officeDocument/2006/relationships" xmlns:m="http://schemas.openxmlformats.org/officeDocument/2006/math" xmlns:v="urn:schemas-microsoft-com:vml" xmlns:wp14="http://schemas.microsoft.com/office/word/2010/wordprocessingDrawing" xmlns:wp="http://schemas.openxmlformats.org/drawingml/2006/wordprocessingDrawing" xmlns:w10="urn:schemas-microsoft-com:office:word" xmlns:w="http://schemas.openxmlformats.org/wordprocessingml/2006/main" xmlns:w14="http://schemas.microsoft.com/office/word/2010/wordml" xmlns:wpg="http://schemas.microsoft.com/office/word/2010/wordprocessingGroup" xmlns:wpi="http://schemas.microsoft.com/office/word/2010/wordprocessingInk" xmlns:wne="http://schemas.microsoft.com/office/word/2006/wordml" xmlns:wps="http://schemas.microsoft.com/office/word/2010/wordprocessingShape" mc:Ignorable="w14 wp14">
   <w:abstractNum w:abstractNumId="0">
     <w:nsid w:val="067E3E81"/>
     <w:multiLevelType w:val="multilevel"/>
@@ -1351,7 +1376,7 @@
 </file>
 
 <file path=word/styles.xml><?xml version="1.0" encoding="utf-8"?>
-<w:styles xmlns:r="http://schemas.openxmlformats.org/officeDocument/2006/relationships" xmlns:w="http://schemas.openxmlformats.org/wordprocessingml/2006/main">
+<w:styles xmlns:mc="http://schemas.openxmlformats.org/markup-compatibility/2006" xmlns:r="http://schemas.openxmlformats.org/officeDocument/2006/relationships" xmlns:w="http://schemas.openxmlformats.org/wordprocessingml/2006/main" xmlns:w14="http://schemas.microsoft.com/office/word/2010/wordml" mc:Ignorable="w14">
   <w:docDefaults>
     <w:rPrDefault>
       <w:rPr>
@@ -1511,18 +1536,17 @@
     <w:qFormat/>
     <w:rsid w:val="00E61D8E"/>
   </w:style>
-  <w:style w:type="character" w:default="1" w:styleId="DefaultParagraphFont">
+  <w:style w:type="character" w:default="1" w:styleId="Policepardfaut">
     <w:name w:val="Default Paragraph Font"/>
     <w:uiPriority w:val="1"/>
     <w:semiHidden/>
     <w:unhideWhenUsed/>
   </w:style>
-  <w:style w:type="table" w:default="1" w:styleId="TableNormal">
+  <w:style w:type="table" w:default="1" w:styleId="TableauNormal">
     <w:name w:val="Normal Table"/>
     <w:uiPriority w:val="99"/>
     <w:semiHidden/>
     <w:unhideWhenUsed/>
-    <w:qFormat/>
     <w:tblPr>
       <w:tblInd w:w="0" w:type="dxa"/>
       <w:tblCellMar>
@@ -1533,13 +1557,13 @@
       </w:tblCellMar>
     </w:tblPr>
   </w:style>
-  <w:style w:type="numbering" w:default="1" w:styleId="NoList">
+  <w:style w:type="numbering" w:default="1" w:styleId="Aucuneliste">
     <w:name w:val="No List"/>
     <w:uiPriority w:val="99"/>
     <w:semiHidden/>
     <w:unhideWhenUsed/>
   </w:style>
-  <w:style w:type="paragraph" w:styleId="ListParagraph">
+  <w:style w:type="paragraph" w:styleId="Paragraphedeliste">
     <w:name w:val="List Paragraph"/>
     <w:basedOn w:val="Normal"/>
     <w:uiPriority w:val="34"/>

</xml_diff>

<commit_message>
Sprint #4 Marc Deslandes
</commit_message>
<xml_diff>
--- a/Sprint-No4.docx
+++ b/Sprint-No4.docx
@@ -420,6 +420,13 @@
         </w:rPr>
         <w:t>Ajouter des repas dans un menu</w:t>
       </w:r>
+      <w:r>
+        <w:rPr>
+          <w:rFonts w:ascii="Times New Roman" w:eastAsia="Times New Roman" w:hAnsi="Times New Roman" w:cs="Times New Roman"/>
+          <w:sz w:val="24"/>
+        </w:rPr>
+        <w:t>, les tris et la recherche</w:t>
+      </w:r>
     </w:p>
     <w:p>
       <w:pPr>
@@ -439,35 +446,68 @@
           <w:rFonts w:ascii="Times New Roman" w:eastAsia="Times New Roman" w:hAnsi="Times New Roman" w:cs="Times New Roman"/>
           <w:sz w:val="24"/>
         </w:rPr>
-        <w:t>Créer un menu mais sans repas</w:t>
-      </w:r>
-    </w:p>
-    <w:p>
-      <w:pPr>
-        <w:jc w:val="both"/>
-        <w:rPr>
-          <w:rFonts w:ascii="Times New Roman" w:eastAsia="Times New Roman" w:hAnsi="Times New Roman" w:cs="Times New Roman"/>
-          <w:sz w:val="28"/>
-        </w:rPr>
-      </w:pPr>
-    </w:p>
-    <w:p>
-      <w:pPr>
-        <w:jc w:val="both"/>
-        <w:rPr>
-          <w:rFonts w:ascii="Times New Roman" w:eastAsia="Times New Roman" w:hAnsi="Times New Roman" w:cs="Times New Roman"/>
-          <w:sz w:val="28"/>
-        </w:rPr>
-      </w:pPr>
-    </w:p>
-    <w:p>
-      <w:pPr>
-        <w:jc w:val="both"/>
-        <w:rPr>
-          <w:rFonts w:ascii="Times New Roman" w:eastAsia="Times New Roman" w:hAnsi="Times New Roman" w:cs="Times New Roman"/>
-          <w:sz w:val="28"/>
-        </w:rPr>
-      </w:pPr>
+        <w:t>Finalisation des menus</w:t>
+      </w:r>
+      <w:r>
+        <w:rPr>
+          <w:rFonts w:ascii="Times New Roman" w:eastAsia="Times New Roman" w:hAnsi="Times New Roman" w:cs="Times New Roman"/>
+          <w:sz w:val="24"/>
+        </w:rPr>
+        <w:t xml:space="preserve"> (tris et recherche) et ajout de repas dans un menu</w:t>
+      </w:r>
+    </w:p>
+    <w:p>
+      <w:pPr>
+        <w:numPr>
+          <w:ilvl w:val="0"/>
+          <w:numId w:val="3"/>
+        </w:numPr>
+        <w:ind w:left="720" w:hanging="360"/>
+        <w:jc w:val="both"/>
+        <w:rPr>
+          <w:rFonts w:ascii="Times New Roman" w:eastAsia="Times New Roman" w:hAnsi="Times New Roman" w:cs="Times New Roman"/>
+          <w:sz w:val="24"/>
+        </w:rPr>
+      </w:pPr>
+      <w:r>
+        <w:rPr>
+          <w:rFonts w:ascii="Times New Roman" w:eastAsia="Times New Roman" w:hAnsi="Times New Roman" w:cs="Times New Roman"/>
+          <w:sz w:val="24"/>
+        </w:rPr>
+        <w:t>Traduction des vues pour les repas et le menu en français</w:t>
+      </w:r>
+    </w:p>
+    <w:p>
+      <w:pPr>
+        <w:numPr>
+          <w:ilvl w:val="0"/>
+          <w:numId w:val="3"/>
+        </w:numPr>
+        <w:ind w:left="720" w:hanging="360"/>
+        <w:jc w:val="both"/>
+        <w:rPr>
+          <w:rFonts w:ascii="Times New Roman" w:eastAsia="Times New Roman" w:hAnsi="Times New Roman" w:cs="Times New Roman"/>
+          <w:sz w:val="24"/>
+        </w:rPr>
+      </w:pPr>
+      <w:r>
+        <w:rPr>
+          <w:rFonts w:ascii="Times New Roman" w:eastAsia="Times New Roman" w:hAnsi="Times New Roman" w:cs="Times New Roman"/>
+          <w:sz w:val="24"/>
+        </w:rPr>
+        <w:t>Création de l’API pour les factures</w:t>
+      </w:r>
+    </w:p>
+    <w:p>
+      <w:pPr>
+        <w:jc w:val="both"/>
+        <w:rPr>
+          <w:rFonts w:ascii="Times New Roman" w:eastAsia="Times New Roman" w:hAnsi="Times New Roman" w:cs="Times New Roman"/>
+          <w:sz w:val="28"/>
+        </w:rPr>
+      </w:pPr>
+      <w:bookmarkStart w:id="0" w:name="_GoBack"/>
+      <w:bookmarkEnd w:id="0"/>
       <w:r>
         <w:rPr>
           <w:rFonts w:ascii="Times New Roman" w:eastAsia="Times New Roman" w:hAnsi="Times New Roman" w:cs="Times New Roman"/>
@@ -554,8 +594,6 @@
         </w:rPr>
         <w:t xml:space="preserve"> site web</w:t>
       </w:r>
-      <w:bookmarkStart w:id="0" w:name="_GoBack"/>
-      <w:bookmarkEnd w:id="0"/>
     </w:p>
     <w:p>
       <w:pPr>

</xml_diff>